<commit_message>
Revisão dos artefatos da 2a. Entrega
</commit_message>
<xml_diff>
--- a/Projeto Software - PetClin 24-10.docx
+++ b/Projeto Software - PetClin 24-10.docx
@@ -1,6 +1,6 @@
 
 <file path=word/document.xml><?xml version="1.0" encoding="utf-8"?>
-<w:document xmlns:wpc="http://schemas.microsoft.com/office/word/2010/wordprocessingCanvas" xmlns:mc="http://schemas.openxmlformats.org/markup-compatibility/2006" xmlns:o="urn:schemas-microsoft-com:office:office" xmlns:r="http://schemas.openxmlformats.org/officeDocument/2006/relationships" xmlns:m="http://schemas.openxmlformats.org/officeDocument/2006/math" xmlns:v="urn:schemas-microsoft-com:vml" xmlns:wp14="http://schemas.microsoft.com/office/word/2010/wordprocessingDrawing" xmlns:wp="http://schemas.openxmlformats.org/drawingml/2006/wordprocessingDrawing" xmlns:w10="urn:schemas-microsoft-com:office:word" xmlns:w="http://schemas.openxmlformats.org/wordprocessingml/2006/main" xmlns:w14="http://schemas.microsoft.com/office/word/2010/wordml" xmlns:wpg="http://schemas.microsoft.com/office/word/2010/wordprocessingGroup" xmlns:wpi="http://schemas.microsoft.com/office/word/2010/wordprocessingInk" xmlns:wne="http://schemas.microsoft.com/office/word/2006/wordml" xmlns:wps="http://schemas.microsoft.com/office/word/2010/wordprocessingShape" mc:Ignorable="w14 wp14">
+<w:document xmlns:ve="http://schemas.openxmlformats.org/markup-compatibility/2006" xmlns:o="urn:schemas-microsoft-com:office:office" xmlns:r="http://schemas.openxmlformats.org/officeDocument/2006/relationships" xmlns:m="http://schemas.openxmlformats.org/officeDocument/2006/math" xmlns:v="urn:schemas-microsoft-com:vml" xmlns:wp="http://schemas.openxmlformats.org/drawingml/2006/wordprocessingDrawing" xmlns:w10="urn:schemas-microsoft-com:office:word" xmlns:w="http://schemas.openxmlformats.org/wordprocessingml/2006/main" xmlns:wne="http://schemas.microsoft.com/office/word/2006/wordml">
   <w:body>
     <w:p>
       <w:pPr>
@@ -270,21 +270,37 @@
         <w:rPr>
           <w:rFonts w:ascii="Arial" w:hAnsi="Arial" w:cs="Arial"/>
         </w:rPr>
-        <w:t xml:space="preserve">, o usuário teria acesso a criar e editar </w:t>
-      </w:r>
-      <w:proofErr w:type="spellStart"/>
-      <w:r>
-        <w:rPr>
-          <w:rFonts w:ascii="Arial" w:hAnsi="Arial" w:cs="Arial"/>
-        </w:rPr>
-        <w:t>prontuario</w:t>
-      </w:r>
-      <w:proofErr w:type="spellEnd"/>
-      <w:r>
-        <w:rPr>
-          <w:rFonts w:ascii="Arial" w:hAnsi="Arial" w:cs="Arial"/>
-        </w:rPr>
-        <w:t xml:space="preserve">, ver histórico, próximas consultas. </w:t>
+        <w:t xml:space="preserve">, o usuário </w:t>
+      </w:r>
+      <w:r>
+        <w:rPr>
+          <w:rFonts w:ascii="Arial" w:hAnsi="Arial" w:cs="Arial"/>
+        </w:rPr>
+        <w:t>terá</w:t>
+      </w:r>
+      <w:r>
+        <w:rPr>
+          <w:rFonts w:ascii="Arial" w:hAnsi="Arial" w:cs="Arial"/>
+        </w:rPr>
+        <w:t xml:space="preserve"> acesso a criar e editar </w:t>
+      </w:r>
+      <w:r>
+        <w:rPr>
+          <w:rFonts w:ascii="Arial" w:hAnsi="Arial" w:cs="Arial"/>
+        </w:rPr>
+        <w:t>prontuário</w:t>
+      </w:r>
+      <w:r>
+        <w:rPr>
+          <w:rFonts w:ascii="Arial" w:hAnsi="Arial" w:cs="Arial"/>
+        </w:rPr>
+        <w:t>, ver histórico, pró</w:t>
+      </w:r>
+      <w:r>
+        <w:rPr>
+          <w:rFonts w:ascii="Arial" w:hAnsi="Arial" w:cs="Arial"/>
+        </w:rPr>
+        <w:t>ximas consultas, etc.</w:t>
       </w:r>
     </w:p>
     <w:p>
@@ -293,13 +309,50 @@
         <w:jc w:val="both"/>
         <w:rPr>
           <w:rFonts w:ascii="Arial" w:hAnsi="Arial" w:cs="Arial"/>
-        </w:rPr>
-      </w:pPr>
-      <w:r>
-        <w:rPr>
-          <w:rFonts w:ascii="Arial" w:hAnsi="Arial" w:cs="Arial"/>
-        </w:rPr>
-        <w:t>O acompanhamento de doenças e pestes será feito através de um link com o centro de zoonoses, e eventos de maior importância seria colocados com maior visão no site. Na tabela de campanhas de vacinação, serão disponibilizados eventos que são relacionados com a sua região, assim fazendo com que o dono fique informado com as ultimas noticias relacionadas à sua região.</w:t>
+          <w:color w:val="002060"/>
+        </w:rPr>
+      </w:pPr>
+      <w:r>
+        <w:rPr>
+          <w:rFonts w:ascii="Arial" w:hAnsi="Arial" w:cs="Arial"/>
+          <w:color w:val="002060"/>
+        </w:rPr>
+        <w:t xml:space="preserve">O </w:t>
+      </w:r>
+      <w:r>
+        <w:rPr>
+          <w:rFonts w:ascii="Arial" w:hAnsi="Arial" w:cs="Arial"/>
+          <w:color w:val="002060"/>
+        </w:rPr>
+        <w:t>cliente</w:t>
+      </w:r>
+      <w:r>
+        <w:rPr>
+          <w:rFonts w:ascii="Arial" w:hAnsi="Arial" w:cs="Arial"/>
+          <w:color w:val="002060"/>
+        </w:rPr>
+        <w:t xml:space="preserve"> poderá agendar consultas</w:t>
+      </w:r>
+      <w:r>
+        <w:rPr>
+          <w:rFonts w:ascii="Arial" w:hAnsi="Arial" w:cs="Arial"/>
+          <w:color w:val="002060"/>
+        </w:rPr>
+        <w:t xml:space="preserve"> e outros procedimentos</w:t>
+      </w:r>
+      <w:r>
+        <w:rPr>
+          <w:rFonts w:ascii="Arial" w:hAnsi="Arial" w:cs="Arial"/>
+          <w:color w:val="002060"/>
+        </w:rPr>
+        <w:t xml:space="preserve"> diretamente no sistema</w:t>
+      </w:r>
+      <w:r>
+        <w:rPr>
+          <w:rFonts w:ascii="Arial" w:hAnsi="Arial" w:cs="Arial"/>
+          <w:color w:val="002060"/>
+        </w:rPr>
+        <w:t xml:space="preserve"> ou então por contato telefônico com a clínica. Além disso, será possível ao cliente consultar o histórico do seu animal e ter acesso às campanhas disponibilizadas no site.</w:t>
       </w:r>
     </w:p>
     <w:p>
@@ -314,7 +367,26 @@
         <w:rPr>
           <w:rFonts w:ascii="Arial" w:hAnsi="Arial" w:cs="Arial"/>
         </w:rPr>
-        <w:t>O acompanhamento da alimentação do animal será feita através de tabelas informativas no aplicativo e em visitas ao veterinário, o acompanhamento ocorrerá caso o animal tenha necessidades mais especificas quanto ao seu peso, idade, doenças. O acompanhamento da alimentação é algo de grande importância, pois implica em uma vida saudável e longa.</w:t>
+        <w:t xml:space="preserve">O acompanhamento de doenças e pestes será feito através de um link com o centro de zoonoses, e eventos de maior importância seria colocados com maior visão no site. </w:t>
+      </w:r>
+      <w:r>
+        <w:rPr>
+          <w:rFonts w:ascii="Arial" w:hAnsi="Arial" w:cs="Arial"/>
+          <w:color w:val="002060"/>
+        </w:rPr>
+        <w:t>O veterinário será responsável pela manutenção das campanhas de prevenção no site.</w:t>
+      </w:r>
+      <w:r>
+        <w:rPr>
+          <w:rFonts w:ascii="Arial" w:hAnsi="Arial" w:cs="Arial"/>
+        </w:rPr>
+        <w:t xml:space="preserve"> </w:t>
+      </w:r>
+      <w:r>
+        <w:rPr>
+          <w:rFonts w:ascii="Arial" w:hAnsi="Arial" w:cs="Arial"/>
+        </w:rPr>
+        <w:t>Na tabela de campanhas de vacinação, serão disponibilizados eventos que são relacionados com a sua região, assim fazendo com que o dono fique informado com as ultimas noticias relacionadas à sua região.</w:t>
       </w:r>
     </w:p>
     <w:p>
@@ -325,6 +397,21 @@
           <w:rFonts w:ascii="Arial" w:hAnsi="Arial" w:cs="Arial"/>
         </w:rPr>
       </w:pPr>
+      <w:r>
+        <w:rPr>
+          <w:rFonts w:ascii="Arial" w:hAnsi="Arial" w:cs="Arial"/>
+        </w:rPr>
+        <w:t>O acompanhamento da alimentação do animal será feita através de tabelas informativas no aplicativo e em visitas ao veterinário, o acompanhamento ocorrerá caso o animal tenha necessidades mais especificas quanto ao seu peso, idade, doenças. O acompanhamento da alimentação é algo de grande importância, pois implica em uma vida saudável e longa.</w:t>
+      </w:r>
+    </w:p>
+    <w:p>
+      <w:pPr>
+        <w:ind w:firstLine="708"/>
+        <w:jc w:val="both"/>
+        <w:rPr>
+          <w:rFonts w:ascii="Arial" w:hAnsi="Arial" w:cs="Arial"/>
+        </w:rPr>
+      </w:pPr>
       <w:bookmarkStart w:id="0" w:name="_GoBack"/>
       <w:bookmarkEnd w:id="0"/>
       <w:r>
@@ -336,10 +423,179 @@
     </w:p>
     <w:p>
       <w:pPr>
+        <w:ind w:firstLine="708"/>
+        <w:jc w:val="both"/>
+        <w:rPr>
+          <w:rFonts w:ascii="Arial" w:hAnsi="Arial" w:cs="Arial"/>
+          <w:color w:val="002060"/>
+        </w:rPr>
+      </w:pPr>
+      <w:r>
+        <w:rPr>
+          <w:rFonts w:ascii="Arial" w:hAnsi="Arial" w:cs="Arial"/>
+          <w:color w:val="002060"/>
+        </w:rPr>
+        <w:t xml:space="preserve">O sistema deverá permitir que um animal </w:t>
+      </w:r>
+      <w:proofErr w:type="gramStart"/>
+      <w:r>
+        <w:rPr>
+          <w:rFonts w:ascii="Arial" w:hAnsi="Arial" w:cs="Arial"/>
+          <w:color w:val="002060"/>
+        </w:rPr>
+        <w:t>seja</w:t>
+      </w:r>
+      <w:proofErr w:type="gramEnd"/>
+      <w:r>
+        <w:rPr>
+          <w:rFonts w:ascii="Arial" w:hAnsi="Arial" w:cs="Arial"/>
+          <w:color w:val="002060"/>
+        </w:rPr>
+        <w:t xml:space="preserve"> removido em função de seu falecimento ou por não pertencer mais ao cliente.</w:t>
+      </w:r>
+    </w:p>
+    <w:p>
+      <w:pPr>
+        <w:ind w:firstLine="708"/>
+        <w:jc w:val="both"/>
+        <w:rPr>
+          <w:rFonts w:ascii="Arial" w:hAnsi="Arial" w:cs="Arial"/>
+          <w:color w:val="002060"/>
+        </w:rPr>
+      </w:pPr>
+      <w:r>
+        <w:rPr>
+          <w:rFonts w:ascii="Arial" w:hAnsi="Arial" w:cs="Arial"/>
+          <w:color w:val="002060"/>
+        </w:rPr>
+        <w:t>Tipos de Usuário (conforme observado no Diagrama de Casos de Uso)</w:t>
+      </w:r>
+    </w:p>
+    <w:p>
+      <w:pPr>
+        <w:pStyle w:val="PargrafodaLista"/>
+        <w:numPr>
+          <w:ilvl w:val="0"/>
+          <w:numId w:val="1"/>
+        </w:numPr>
+        <w:jc w:val="both"/>
+        <w:rPr>
+          <w:rFonts w:ascii="Arial" w:hAnsi="Arial" w:cs="Arial"/>
+          <w:color w:val="002060"/>
+        </w:rPr>
+      </w:pPr>
+      <w:r>
+        <w:rPr>
+          <w:rFonts w:ascii="Arial" w:hAnsi="Arial" w:cs="Arial"/>
+          <w:color w:val="002060"/>
+        </w:rPr>
+        <w:lastRenderedPageBreak/>
+        <w:t>Veterinário: responsável pelo cadastro do cliente e do animal e pela atualização do prontuário do a</w:t>
+      </w:r>
+      <w:r>
+        <w:rPr>
+          <w:rFonts w:ascii="Arial" w:hAnsi="Arial" w:cs="Arial"/>
+          <w:color w:val="002060"/>
+        </w:rPr>
+        <w:t xml:space="preserve">nimal por ocasião das consultas. </w:t>
+      </w:r>
+      <w:proofErr w:type="gramStart"/>
+      <w:r>
+        <w:rPr>
+          <w:rFonts w:ascii="Arial" w:hAnsi="Arial" w:cs="Arial"/>
+          <w:color w:val="002060"/>
+        </w:rPr>
+        <w:t>Além disso</w:t>
+      </w:r>
+      <w:proofErr w:type="gramEnd"/>
+      <w:r>
+        <w:rPr>
+          <w:rFonts w:ascii="Arial" w:hAnsi="Arial" w:cs="Arial"/>
+          <w:color w:val="002060"/>
+        </w:rPr>
+        <w:t xml:space="preserve"> poderá manter dados de campanhas de vacinação;</w:t>
+      </w:r>
+    </w:p>
+    <w:p>
+      <w:pPr>
+        <w:pStyle w:val="PargrafodaLista"/>
+        <w:numPr>
+          <w:ilvl w:val="0"/>
+          <w:numId w:val="1"/>
+        </w:numPr>
+        <w:jc w:val="both"/>
+        <w:rPr>
+          <w:rFonts w:ascii="Arial" w:hAnsi="Arial" w:cs="Arial"/>
+          <w:color w:val="002060"/>
+        </w:rPr>
+      </w:pPr>
+      <w:r>
+        <w:rPr>
+          <w:rFonts w:ascii="Arial" w:hAnsi="Arial" w:cs="Arial"/>
+          <w:color w:val="002060"/>
+        </w:rPr>
+        <w:t>Cliente: poderá consultar o histórico do seu animal, agendar uma visita ou procedimento;</w:t>
+      </w:r>
+    </w:p>
+    <w:p>
+      <w:pPr>
+        <w:pStyle w:val="PargrafodaLista"/>
+        <w:numPr>
+          <w:ilvl w:val="0"/>
+          <w:numId w:val="1"/>
+        </w:numPr>
+        <w:jc w:val="both"/>
+        <w:rPr>
+          <w:rFonts w:ascii="Arial" w:hAnsi="Arial" w:cs="Arial"/>
+          <w:color w:val="002060"/>
+        </w:rPr>
+      </w:pPr>
+      <w:r>
+        <w:rPr>
+          <w:rFonts w:ascii="Arial" w:hAnsi="Arial" w:cs="Arial"/>
+          <w:color w:val="002060"/>
+        </w:rPr>
+        <w:t>Secretária: poderá agendar consultas, aplicação de vacinas e outros procedimentos, além de poder consultar o histórico de um animal e remover um animal que não pertence mais a um determinado cliente;</w:t>
+      </w:r>
+    </w:p>
+    <w:p>
+      <w:pPr>
+        <w:pStyle w:val="PargrafodaLista"/>
+        <w:numPr>
+          <w:ilvl w:val="0"/>
+          <w:numId w:val="1"/>
+        </w:numPr>
+        <w:jc w:val="both"/>
+        <w:rPr>
+          <w:rFonts w:ascii="Arial" w:hAnsi="Arial" w:cs="Arial"/>
+          <w:color w:val="002060"/>
+        </w:rPr>
+      </w:pPr>
+      <w:r>
+        <w:rPr>
+          <w:rFonts w:ascii="Arial" w:hAnsi="Arial" w:cs="Arial"/>
+          <w:color w:val="002060"/>
+        </w:rPr>
+        <w:t>Administrador: responsável pelo cadastramento de usuários no sistema.</w:t>
+      </w:r>
+    </w:p>
+    <w:p>
+      <w:pPr>
+        <w:ind w:firstLine="708"/>
+        <w:jc w:val="both"/>
+        <w:rPr>
+          <w:rFonts w:ascii="Arial" w:hAnsi="Arial" w:cs="Arial"/>
+          <w:color w:val="002060"/>
+        </w:rPr>
+      </w:pPr>
+    </w:p>
+    <w:p>
+      <w:pPr>
         <w:pStyle w:val="SemEspaamento"/>
         <w:jc w:val="both"/>
         <w:rPr>
           <w:rFonts w:ascii="Arial" w:hAnsi="Arial" w:cs="Arial"/>
+          <w:color w:val="002060"/>
         </w:rPr>
       </w:pPr>
     </w:p>
@@ -356,7 +612,7 @@
 </file>
 
 <file path=word/endnotes.xml><?xml version="1.0" encoding="utf-8"?>
-<w:endnotes xmlns:wpc="http://schemas.microsoft.com/office/word/2010/wordprocessingCanvas" xmlns:mc="http://schemas.openxmlformats.org/markup-compatibility/2006" xmlns:o="urn:schemas-microsoft-com:office:office" xmlns:r="http://schemas.openxmlformats.org/officeDocument/2006/relationships" xmlns:m="http://schemas.openxmlformats.org/officeDocument/2006/math" xmlns:v="urn:schemas-microsoft-com:vml" xmlns:wp14="http://schemas.microsoft.com/office/word/2010/wordprocessingDrawing" xmlns:wp="http://schemas.openxmlformats.org/drawingml/2006/wordprocessingDrawing" xmlns:w10="urn:schemas-microsoft-com:office:word" xmlns:w="http://schemas.openxmlformats.org/wordprocessingml/2006/main" xmlns:w14="http://schemas.microsoft.com/office/word/2010/wordml" xmlns:wpg="http://schemas.microsoft.com/office/word/2010/wordprocessingGroup" xmlns:wpi="http://schemas.microsoft.com/office/word/2010/wordprocessingInk" xmlns:wne="http://schemas.microsoft.com/office/word/2006/wordml" xmlns:wps="http://schemas.microsoft.com/office/word/2010/wordprocessingShape" mc:Ignorable="w14 wp14">
+<w:endnotes xmlns:ve="http://schemas.openxmlformats.org/markup-compatibility/2006" xmlns:o="urn:schemas-microsoft-com:office:office" xmlns:r="http://schemas.openxmlformats.org/officeDocument/2006/relationships" xmlns:m="http://schemas.openxmlformats.org/officeDocument/2006/math" xmlns:v="urn:schemas-microsoft-com:vml" xmlns:wp="http://schemas.openxmlformats.org/drawingml/2006/wordprocessingDrawing" xmlns:w10="urn:schemas-microsoft-com:office:word" xmlns:w="http://schemas.openxmlformats.org/wordprocessingml/2006/main" xmlns:wne="http://schemas.microsoft.com/office/word/2006/wordml">
   <w:endnote w:type="separator" w:id="-1">
     <w:p>
       <w:pPr>
@@ -381,7 +637,7 @@
 </file>
 
 <file path=word/footer1.xml><?xml version="1.0" encoding="utf-8"?>
-<w:ftr xmlns:wpc="http://schemas.microsoft.com/office/word/2010/wordprocessingCanvas" xmlns:mc="http://schemas.openxmlformats.org/markup-compatibility/2006" xmlns:o="urn:schemas-microsoft-com:office:office" xmlns:r="http://schemas.openxmlformats.org/officeDocument/2006/relationships" xmlns:m="http://schemas.openxmlformats.org/officeDocument/2006/math" xmlns:v="urn:schemas-microsoft-com:vml" xmlns:wp14="http://schemas.microsoft.com/office/word/2010/wordprocessingDrawing" xmlns:wp="http://schemas.openxmlformats.org/drawingml/2006/wordprocessingDrawing" xmlns:w10="urn:schemas-microsoft-com:office:word" xmlns:w="http://schemas.openxmlformats.org/wordprocessingml/2006/main" xmlns:w14="http://schemas.microsoft.com/office/word/2010/wordml" xmlns:wpg="http://schemas.microsoft.com/office/word/2010/wordprocessingGroup" xmlns:wpi="http://schemas.microsoft.com/office/word/2010/wordprocessingInk" xmlns:wne="http://schemas.microsoft.com/office/word/2006/wordml" xmlns:wps="http://schemas.microsoft.com/office/word/2010/wordprocessingShape" mc:Ignorable="w14 wp14">
+<w:ftr xmlns:ve="http://schemas.openxmlformats.org/markup-compatibility/2006" xmlns:o="urn:schemas-microsoft-com:office:office" xmlns:r="http://schemas.openxmlformats.org/officeDocument/2006/relationships" xmlns:m="http://schemas.openxmlformats.org/officeDocument/2006/math" xmlns:v="urn:schemas-microsoft-com:vml" xmlns:wp="http://schemas.openxmlformats.org/drawingml/2006/wordprocessingDrawing" xmlns:w10="urn:schemas-microsoft-com:office:word" xmlns:w="http://schemas.openxmlformats.org/wordprocessingml/2006/main" xmlns:wne="http://schemas.microsoft.com/office/word/2006/wordml">
   <w:p>
     <w:pPr>
       <w:pStyle w:val="Rodap"/>
@@ -554,7 +810,7 @@
 </file>
 
 <file path=word/footnotes.xml><?xml version="1.0" encoding="utf-8"?>
-<w:footnotes xmlns:wpc="http://schemas.microsoft.com/office/word/2010/wordprocessingCanvas" xmlns:mc="http://schemas.openxmlformats.org/markup-compatibility/2006" xmlns:o="urn:schemas-microsoft-com:office:office" xmlns:r="http://schemas.openxmlformats.org/officeDocument/2006/relationships" xmlns:m="http://schemas.openxmlformats.org/officeDocument/2006/math" xmlns:v="urn:schemas-microsoft-com:vml" xmlns:wp14="http://schemas.microsoft.com/office/word/2010/wordprocessingDrawing" xmlns:wp="http://schemas.openxmlformats.org/drawingml/2006/wordprocessingDrawing" xmlns:w10="urn:schemas-microsoft-com:office:word" xmlns:w="http://schemas.openxmlformats.org/wordprocessingml/2006/main" xmlns:w14="http://schemas.microsoft.com/office/word/2010/wordml" xmlns:wpg="http://schemas.microsoft.com/office/word/2010/wordprocessingGroup" xmlns:wpi="http://schemas.microsoft.com/office/word/2010/wordprocessingInk" xmlns:wne="http://schemas.microsoft.com/office/word/2006/wordml" xmlns:wps="http://schemas.microsoft.com/office/word/2010/wordprocessingShape" mc:Ignorable="w14 wp14">
+<w:footnotes xmlns:ve="http://schemas.openxmlformats.org/markup-compatibility/2006" xmlns:o="urn:schemas-microsoft-com:office:office" xmlns:r="http://schemas.openxmlformats.org/officeDocument/2006/relationships" xmlns:m="http://schemas.openxmlformats.org/officeDocument/2006/math" xmlns:v="urn:schemas-microsoft-com:vml" xmlns:wp="http://schemas.openxmlformats.org/drawingml/2006/wordprocessingDrawing" xmlns:w10="urn:schemas-microsoft-com:office:word" xmlns:w="http://schemas.openxmlformats.org/wordprocessingml/2006/main" xmlns:wne="http://schemas.microsoft.com/office/word/2006/wordml">
   <w:footnote w:type="separator" w:id="-1">
     <w:p>
       <w:pPr>
@@ -579,7 +835,7 @@
 </file>
 
 <file path=word/header1.xml><?xml version="1.0" encoding="utf-8"?>
-<w:hdr xmlns:wpc="http://schemas.microsoft.com/office/word/2010/wordprocessingCanvas" xmlns:mc="http://schemas.openxmlformats.org/markup-compatibility/2006" xmlns:o="urn:schemas-microsoft-com:office:office" xmlns:r="http://schemas.openxmlformats.org/officeDocument/2006/relationships" xmlns:m="http://schemas.openxmlformats.org/officeDocument/2006/math" xmlns:v="urn:schemas-microsoft-com:vml" xmlns:wp14="http://schemas.microsoft.com/office/word/2010/wordprocessingDrawing" xmlns:wp="http://schemas.openxmlformats.org/drawingml/2006/wordprocessingDrawing" xmlns:w10="urn:schemas-microsoft-com:office:word" xmlns:w="http://schemas.openxmlformats.org/wordprocessingml/2006/main" xmlns:w14="http://schemas.microsoft.com/office/word/2010/wordml" xmlns:wpg="http://schemas.microsoft.com/office/word/2010/wordprocessingGroup" xmlns:wpi="http://schemas.microsoft.com/office/word/2010/wordprocessingInk" xmlns:wne="http://schemas.microsoft.com/office/word/2006/wordml" xmlns:wps="http://schemas.microsoft.com/office/word/2010/wordprocessingShape" mc:Ignorable="w14 wp14">
+<w:hdr xmlns:ve="http://schemas.openxmlformats.org/markup-compatibility/2006" xmlns:o="urn:schemas-microsoft-com:office:office" xmlns:r="http://schemas.openxmlformats.org/officeDocument/2006/relationships" xmlns:m="http://schemas.openxmlformats.org/officeDocument/2006/math" xmlns:v="urn:schemas-microsoft-com:vml" xmlns:wp="http://schemas.openxmlformats.org/drawingml/2006/wordprocessingDrawing" xmlns:w10="urn:schemas-microsoft-com:office:word" xmlns:w="http://schemas.openxmlformats.org/wordprocessingml/2006/main" xmlns:wne="http://schemas.microsoft.com/office/word/2006/wordml">
   <w:p>
     <w:pPr>
       <w:pStyle w:val="Cabealho"/>
@@ -589,7 +845,7 @@
         <w:noProof/>
       </w:rPr>
       <w:drawing>
-        <wp:inline distT="0" distB="0" distL="0" distR="0" wp14:anchorId="4F8D32DC" wp14:editId="76E50772">
+        <wp:inline distT="0" distB="0" distL="0" distR="0">
           <wp:extent cx="2238375" cy="495300"/>
           <wp:effectExtent l="0" t="0" r="0" b="0"/>
           <wp:docPr id="1" name="Imagem 1"/>
@@ -609,7 +865,7 @@
                   <a:blip r:embed="rId1">
                     <a:extLst>
                       <a:ext uri="{28A0092B-C50C-407E-A947-70E740481C1C}">
-                        <a14:useLocalDpi xmlns:a14="http://schemas.microsoft.com/office/drawing/2010/main" val="0"/>
+                        <a14:useLocalDpi xmlns:a14="http://schemas.microsoft.com/office/drawing/2010/main" xmlns:wps="http://schemas.microsoft.com/office/word/2010/wordprocessingShape" xmlns:wpi="http://schemas.microsoft.com/office/word/2010/wordprocessingInk" xmlns:wpg="http://schemas.microsoft.com/office/word/2010/wordprocessingGroup" xmlns:w14="http://schemas.microsoft.com/office/word/2010/wordml" xmlns:w="http://schemas.openxmlformats.org/wordprocessingml/2006/main" xmlns:w10="urn:schemas-microsoft-com:office:word" xmlns:wp14="http://schemas.microsoft.com/office/word/2010/wordprocessingDrawing" xmlns:v="urn:schemas-microsoft-com:vml" xmlns:o="urn:schemas-microsoft-com:office:office" xmlns:mc="http://schemas.openxmlformats.org/markup-compatibility/2006" xmlns:wpc="http://schemas.microsoft.com/office/word/2010/wordprocessingCanvas" xmlns="" val="0"/>
                       </a:ext>
                     </a:extLst>
                   </a:blip>
@@ -643,8 +899,129 @@
 </w:hdr>
 </file>
 
+<file path=word/numbering.xml><?xml version="1.0" encoding="utf-8"?>
+<w:numbering xmlns:ve="http://schemas.openxmlformats.org/markup-compatibility/2006" xmlns:o="urn:schemas-microsoft-com:office:office" xmlns:r="http://schemas.openxmlformats.org/officeDocument/2006/relationships" xmlns:m="http://schemas.openxmlformats.org/officeDocument/2006/math" xmlns:v="urn:schemas-microsoft-com:vml" xmlns:wp="http://schemas.openxmlformats.org/drawingml/2006/wordprocessingDrawing" xmlns:w10="urn:schemas-microsoft-com:office:word" xmlns:w="http://schemas.openxmlformats.org/wordprocessingml/2006/main" xmlns:wne="http://schemas.microsoft.com/office/word/2006/wordml">
+  <w:abstractNum w:abstractNumId="0">
+    <w:nsid w:val="0C123133"/>
+    <w:multiLevelType w:val="hybridMultilevel"/>
+    <w:tmpl w:val="60D08F4C"/>
+    <w:lvl w:ilvl="0" w:tplc="04160001">
+      <w:start w:val="1"/>
+      <w:numFmt w:val="bullet"/>
+      <w:lvlText w:val=""/>
+      <w:lvlJc w:val="left"/>
+      <w:pPr>
+        <w:ind w:left="1428" w:hanging="360"/>
+      </w:pPr>
+      <w:rPr>
+        <w:rFonts w:ascii="Symbol" w:hAnsi="Symbol" w:hint="default"/>
+      </w:rPr>
+    </w:lvl>
+    <w:lvl w:ilvl="1" w:tplc="04160003" w:tentative="1">
+      <w:start w:val="1"/>
+      <w:numFmt w:val="bullet"/>
+      <w:lvlText w:val="o"/>
+      <w:lvlJc w:val="left"/>
+      <w:pPr>
+        <w:ind w:left="2148" w:hanging="360"/>
+      </w:pPr>
+      <w:rPr>
+        <w:rFonts w:ascii="Courier New" w:hAnsi="Courier New" w:cs="Courier New" w:hint="default"/>
+      </w:rPr>
+    </w:lvl>
+    <w:lvl w:ilvl="2" w:tplc="04160005" w:tentative="1">
+      <w:start w:val="1"/>
+      <w:numFmt w:val="bullet"/>
+      <w:lvlText w:val=""/>
+      <w:lvlJc w:val="left"/>
+      <w:pPr>
+        <w:ind w:left="2868" w:hanging="360"/>
+      </w:pPr>
+      <w:rPr>
+        <w:rFonts w:ascii="Wingdings" w:hAnsi="Wingdings" w:hint="default"/>
+      </w:rPr>
+    </w:lvl>
+    <w:lvl w:ilvl="3" w:tplc="04160001" w:tentative="1">
+      <w:start w:val="1"/>
+      <w:numFmt w:val="bullet"/>
+      <w:lvlText w:val=""/>
+      <w:lvlJc w:val="left"/>
+      <w:pPr>
+        <w:ind w:left="3588" w:hanging="360"/>
+      </w:pPr>
+      <w:rPr>
+        <w:rFonts w:ascii="Symbol" w:hAnsi="Symbol" w:hint="default"/>
+      </w:rPr>
+    </w:lvl>
+    <w:lvl w:ilvl="4" w:tplc="04160003" w:tentative="1">
+      <w:start w:val="1"/>
+      <w:numFmt w:val="bullet"/>
+      <w:lvlText w:val="o"/>
+      <w:lvlJc w:val="left"/>
+      <w:pPr>
+        <w:ind w:left="4308" w:hanging="360"/>
+      </w:pPr>
+      <w:rPr>
+        <w:rFonts w:ascii="Courier New" w:hAnsi="Courier New" w:cs="Courier New" w:hint="default"/>
+      </w:rPr>
+    </w:lvl>
+    <w:lvl w:ilvl="5" w:tplc="04160005" w:tentative="1">
+      <w:start w:val="1"/>
+      <w:numFmt w:val="bullet"/>
+      <w:lvlText w:val=""/>
+      <w:lvlJc w:val="left"/>
+      <w:pPr>
+        <w:ind w:left="5028" w:hanging="360"/>
+      </w:pPr>
+      <w:rPr>
+        <w:rFonts w:ascii="Wingdings" w:hAnsi="Wingdings" w:hint="default"/>
+      </w:rPr>
+    </w:lvl>
+    <w:lvl w:ilvl="6" w:tplc="04160001" w:tentative="1">
+      <w:start w:val="1"/>
+      <w:numFmt w:val="bullet"/>
+      <w:lvlText w:val=""/>
+      <w:lvlJc w:val="left"/>
+      <w:pPr>
+        <w:ind w:left="5748" w:hanging="360"/>
+      </w:pPr>
+      <w:rPr>
+        <w:rFonts w:ascii="Symbol" w:hAnsi="Symbol" w:hint="default"/>
+      </w:rPr>
+    </w:lvl>
+    <w:lvl w:ilvl="7" w:tplc="04160003" w:tentative="1">
+      <w:start w:val="1"/>
+      <w:numFmt w:val="bullet"/>
+      <w:lvlText w:val="o"/>
+      <w:lvlJc w:val="left"/>
+      <w:pPr>
+        <w:ind w:left="6468" w:hanging="360"/>
+      </w:pPr>
+      <w:rPr>
+        <w:rFonts w:ascii="Courier New" w:hAnsi="Courier New" w:cs="Courier New" w:hint="default"/>
+      </w:rPr>
+    </w:lvl>
+    <w:lvl w:ilvl="8" w:tplc="04160005" w:tentative="1">
+      <w:start w:val="1"/>
+      <w:numFmt w:val="bullet"/>
+      <w:lvlText w:val=""/>
+      <w:lvlJc w:val="left"/>
+      <w:pPr>
+        <w:ind w:left="7188" w:hanging="360"/>
+      </w:pPr>
+      <w:rPr>
+        <w:rFonts w:ascii="Wingdings" w:hAnsi="Wingdings" w:hint="default"/>
+      </w:rPr>
+    </w:lvl>
+  </w:abstractNum>
+  <w:num w:numId="1">
+    <w:abstractNumId w:val="0"/>
+  </w:num>
+</w:numbering>
+</file>
+
 <file path=word/styles.xml><?xml version="1.0" encoding="utf-8"?>
-<w:styles xmlns:mc="http://schemas.openxmlformats.org/markup-compatibility/2006" xmlns:r="http://schemas.openxmlformats.org/officeDocument/2006/relationships" xmlns:w="http://schemas.openxmlformats.org/wordprocessingml/2006/main" xmlns:w14="http://schemas.microsoft.com/office/word/2010/wordml" mc:Ignorable="w14">
+<w:styles xmlns:r="http://schemas.openxmlformats.org/officeDocument/2006/relationships" xmlns:w="http://schemas.openxmlformats.org/wordprocessingml/2006/main">
   <w:docDefaults>
     <w:rPrDefault>
       <w:rPr>
@@ -803,6 +1180,7 @@
   <w:style w:type="paragraph" w:default="1" w:styleId="Normal">
     <w:name w:val="Normal"/>
     <w:qFormat/>
+    <w:rsid w:val="007722EB"/>
   </w:style>
   <w:style w:type="character" w:default="1" w:styleId="Fontepargpadro">
     <w:name w:val="Default Paragraph Font"/>
@@ -815,6 +1193,7 @@
     <w:uiPriority w:val="99"/>
     <w:semiHidden/>
     <w:unhideWhenUsed/>
+    <w:qFormat/>
     <w:tblPr>
       <w:tblInd w:w="0" w:type="dxa"/>
       <w:tblCellMar>
@@ -912,6 +1291,17 @@
       <w:sz w:val="16"/>
       <w:szCs w:val="16"/>
     </w:rPr>
+  </w:style>
+  <w:style w:type="paragraph" w:styleId="PargrafodaLista">
+    <w:name w:val="List Paragraph"/>
+    <w:basedOn w:val="Normal"/>
+    <w:uiPriority w:val="34"/>
+    <w:qFormat/>
+    <w:rsid w:val="005F3227"/>
+    <w:pPr>
+      <w:ind w:left="720"/>
+      <w:contextualSpacing/>
+    </w:pPr>
   </w:style>
 </w:styles>
 </file>

</xml_diff>